<commit_message>
Udpate reference (table and figure)
</commit_message>
<xml_diff>
--- a/word/MGSPLO 1120.docx
+++ b/word/MGSPLO 1120.docx
@@ -626,6 +626,11 @@
         <w:rPr>
           <w:rFonts w:ascii="Garamond" w:hAnsi="Garamond" w:cs="Garamond"/>
         </w:rPr>
+      </w:r>
+      <w:r>
+        <w:rPr>
+          <w:rFonts w:ascii="Garamond" w:hAnsi="Garamond" w:cs="Garamond"/>
+        </w:rPr>
         <w:fldChar w:fldCharType="separate"/>
       </w:r>
       <w:r>
@@ -846,6 +851,11 @@
           <w:rFonts w:ascii="Garamond" w:hAnsi="Garamond" w:cs="Garamond"/>
         </w:rPr>
         <w:fldChar w:fldCharType="end"/>
+      </w:r>
+      <w:r>
+        <w:rPr>
+          <w:rFonts w:ascii="Garamond" w:hAnsi="Garamond" w:cs="Garamond"/>
+        </w:rPr>
       </w:r>
       <w:r>
         <w:rPr>
@@ -1075,6 +1085,11 @@
           <w:rFonts w:ascii="Garamond" w:hAnsi="Garamond" w:cs="Garamond"/>
         </w:rPr>
         <w:fldChar w:fldCharType="end"/>
+      </w:r>
+      <w:r>
+        <w:rPr>
+          <w:rFonts w:ascii="Garamond" w:hAnsi="Garamond" w:cs="Garamond"/>
+        </w:rPr>
       </w:r>
       <w:r>
         <w:rPr>
@@ -1271,6 +1286,11 @@
         <w:rPr>
           <w:rFonts w:ascii="Garamond" w:hAnsi="Garamond" w:cs="Garamond"/>
         </w:rPr>
+      </w:r>
+      <w:r>
+        <w:rPr>
+          <w:rFonts w:ascii="Garamond" w:hAnsi="Garamond" w:cs="Garamond"/>
+        </w:rPr>
         <w:fldChar w:fldCharType="separate"/>
       </w:r>
       <w:r>
@@ -1467,6 +1487,11 @@
         <w:rPr>
           <w:rFonts w:ascii="Garamond" w:hAnsi="Garamond" w:cs="Garamond"/>
         </w:rPr>
+      </w:r>
+      <w:r>
+        <w:rPr>
+          <w:rFonts w:ascii="Garamond" w:hAnsi="Garamond" w:cs="Garamond"/>
+        </w:rPr>
         <w:fldChar w:fldCharType="separate"/>
       </w:r>
       <w:r>
@@ -1737,6 +1762,11 @@
           <w:rFonts w:ascii="Garamond" w:hAnsi="Garamond" w:cs="Garamond"/>
         </w:rPr>
         <w:fldChar w:fldCharType="end"/>
+      </w:r>
+      <w:r>
+        <w:rPr>
+          <w:rFonts w:ascii="Garamond" w:hAnsi="Garamond" w:cs="Garamond"/>
+        </w:rPr>
       </w:r>
       <w:r>
         <w:rPr>
@@ -1925,6 +1955,11 @@
           <w:rFonts w:ascii="Garamond" w:hAnsi="Garamond" w:cs="Garamond"/>
         </w:rPr>
         <w:fldChar w:fldCharType="end"/>
+      </w:r>
+      <w:r>
+        <w:rPr>
+          <w:rFonts w:ascii="Garamond" w:hAnsi="Garamond" w:cs="Garamond"/>
+        </w:rPr>
       </w:r>
       <w:r>
         <w:rPr>
@@ -2214,6 +2249,11 @@
           <w:rFonts w:ascii="Garamond" w:hAnsi="Garamond" w:cs="Garamond"/>
         </w:rPr>
         <w:fldChar w:fldCharType="end"/>
+      </w:r>
+      <w:r>
+        <w:rPr>
+          <w:rFonts w:ascii="Garamond" w:hAnsi="Garamond" w:cs="Garamond"/>
+        </w:rPr>
       </w:r>
       <w:r>
         <w:rPr>
@@ -2463,6 +2503,11 @@
         <w:rPr>
           <w:rFonts w:ascii="Garamond" w:hAnsi="Garamond" w:cs="Garamond"/>
         </w:rPr>
+      </w:r>
+      <w:r>
+        <w:rPr>
+          <w:rFonts w:ascii="Garamond" w:hAnsi="Garamond" w:cs="Garamond"/>
+        </w:rPr>
         <w:fldChar w:fldCharType="separate"/>
       </w:r>
       <w:r>
@@ -2630,6 +2675,11 @@
         <w:rPr>
           <w:rFonts w:ascii="Garamond" w:hAnsi="Garamond" w:cs="Garamond"/>
         </w:rPr>
+      </w:r>
+      <w:r>
+        <w:rPr>
+          <w:rFonts w:ascii="Garamond" w:hAnsi="Garamond" w:cs="Garamond"/>
+        </w:rPr>
         <w:fldChar w:fldCharType="separate"/>
       </w:r>
       <w:r>
@@ -3134,6 +3184,11 @@
           <w:rFonts w:ascii="Garamond" w:hAnsi="Garamond" w:cs="Garamond"/>
         </w:rPr>
         <w:fldChar w:fldCharType="end"/>
+      </w:r>
+      <w:r>
+        <w:rPr>
+          <w:rFonts w:ascii="Garamond" w:hAnsi="Garamond" w:cs="Garamond"/>
+        </w:rPr>
       </w:r>
       <w:r>
         <w:rPr>
@@ -3392,6 +3447,11 @@
         <w:rPr>
           <w:rFonts w:ascii="Garamond" w:hAnsi="Garamond" w:cs="Garamond"/>
         </w:rPr>
+      </w:r>
+      <w:r>
+        <w:rPr>
+          <w:rFonts w:ascii="Garamond" w:hAnsi="Garamond" w:cs="Garamond"/>
+        </w:rPr>
         <w:fldChar w:fldCharType="separate"/>
       </w:r>
       <w:r>
@@ -3531,6 +3591,11 @@
           <w:rFonts w:ascii="Garamond" w:hAnsi="Garamond" w:cs="Garamond"/>
         </w:rPr>
         <w:fldChar w:fldCharType="end"/>
+      </w:r>
+      <w:r>
+        <w:rPr>
+          <w:rFonts w:ascii="Garamond" w:hAnsi="Garamond" w:cs="Garamond"/>
+        </w:rPr>
       </w:r>
       <w:r>
         <w:rPr>
@@ -3688,6 +3753,11 @@
         <w:rPr>
           <w:rFonts w:ascii="Garamond" w:hAnsi="Garamond" w:cs="Garamond"/>
         </w:rPr>
+      </w:r>
+      <w:r>
+        <w:rPr>
+          <w:rFonts w:ascii="Garamond" w:hAnsi="Garamond" w:cs="Garamond"/>
+        </w:rPr>
         <w:fldChar w:fldCharType="separate"/>
       </w:r>
       <w:r>
@@ -3941,6 +4011,11 @@
         <w:rPr>
           <w:rFonts w:ascii="Garamond" w:hAnsi="Garamond" w:cs="Garamond"/>
         </w:rPr>
+      </w:r>
+      <w:r>
+        <w:rPr>
+          <w:rFonts w:ascii="Garamond" w:hAnsi="Garamond" w:cs="Garamond"/>
+        </w:rPr>
         <w:fldChar w:fldCharType="separate"/>
       </w:r>
       <w:r>
@@ -4454,7 +4529,6 @@
         <w:spacing w:line="320" w:lineRule="exact"/>
         <w:ind w:firstLine="420"/>
         <w:rPr>
-          <w:rStyle w:val="apple-converted-space"/>
           <w:rFonts w:ascii="Garamond" w:eastAsia="宋体" w:hAnsi="Garamond" w:cs="Garamond"/>
           <w:szCs w:val="21"/>
           <w:shd w:val="clear" w:color="auto" w:fill="FFFFFF"/>
@@ -4466,7 +4540,7 @@
           <w:szCs w:val="21"/>
           <w:shd w:val="clear" w:color="auto" w:fill="FFFFFF"/>
         </w:rPr>
-        <w:t xml:space="preserve">The dataset utilized in this study was retrospectively collected from a clinical cohort of patients evaluated for pneumonia. It comprises a total of 28 predictor features per patient, encompassing demographic information, comorbidity status, and a comprehensive panel of routine blood parameters and inflammatory biomarkers measured at the time of presentation. The dataset focuses specifically on the hemogram (complete blood count) and acute-phase reactants, which are routinely available in emergency and inpatient settings. The target variable represents the clinical diagnosis, categorizing patients into pneumonia and non-pneumonia groups. The feature space is high-dimensional relative to standard clinical scores, including both absolute counts and percentages for differential white blood cells, detailed red blood cell indices, and platelet parameters. This rich feature set allows the proposed MGSPLO algorithm to explore complex interactions between inflammatory, thrombotic, and </w:t>
+        <w:t xml:space="preserve">The dataset utilized in this study was retrospectively collected from a clinical cohort of patients evaluated for pneumonia. It comprises a total of 28 predictor features per patient, encompassing demographic information, comorbidity status, and a comprehensive panel of routine blood parameters and inflammatory biomarkers measured at the time of presentation. </w:t>
       </w:r>
       <w:r>
         <w:rPr>
@@ -4474,8 +4548,104 @@
           <w:szCs w:val="21"/>
           <w:shd w:val="clear" w:color="auto" w:fill="FFFFFF"/>
         </w:rPr>
+        <w:t xml:space="preserve">A detailed description of all included features is provided in </w:t>
+      </w:r>
+      <w:r>
+        <w:rPr>
+          <w:rFonts w:ascii="Garamond" w:eastAsia="宋体" w:hAnsi="Garamond" w:cs="Garamond"/>
+          <w:szCs w:val="21"/>
+          <w:shd w:val="clear" w:color="auto" w:fill="FFFFFF"/>
+        </w:rPr>
+        <w:fldChar w:fldCharType="begin"/>
+      </w:r>
+      <w:r>
+        <w:rPr>
+          <w:rFonts w:ascii="Garamond" w:eastAsia="宋体" w:hAnsi="Garamond" w:cs="Garamond"/>
+          <w:szCs w:val="21"/>
+          <w:shd w:val="clear" w:color="auto" w:fill="FFFFFF"/>
+        </w:rPr>
+        <w:instrText xml:space="preserve"> REF _Ref214578461 \h </w:instrText>
+      </w:r>
+      <w:r>
+        <w:rPr>
+          <w:rFonts w:ascii="Garamond" w:eastAsia="宋体" w:hAnsi="Garamond" w:cs="Garamond"/>
+          <w:szCs w:val="21"/>
+          <w:shd w:val="clear" w:color="auto" w:fill="FFFFFF"/>
+        </w:rPr>
+      </w:r>
+      <w:r>
+        <w:rPr>
+          <w:rFonts w:ascii="Garamond" w:eastAsia="宋体" w:hAnsi="Garamond" w:cs="Garamond"/>
+          <w:szCs w:val="21"/>
+          <w:shd w:val="clear" w:color="auto" w:fill="FFFFFF"/>
+        </w:rPr>
+        <w:instrText xml:space="preserve"> \* MERGEFORMAT </w:instrText>
+      </w:r>
+      <w:r>
+        <w:rPr>
+          <w:rFonts w:ascii="Garamond" w:eastAsia="宋体" w:hAnsi="Garamond" w:cs="Garamond"/>
+          <w:szCs w:val="21"/>
+          <w:shd w:val="clear" w:color="auto" w:fill="FFFFFF"/>
+        </w:rPr>
+        <w:fldChar w:fldCharType="separate"/>
+      </w:r>
+      <w:r>
+        <w:rPr>
+          <w:rFonts w:ascii="Garamond" w:hAnsi="Garamond"/>
+          <w:b/>
+          <w:bCs/>
+        </w:rPr>
+        <w:t xml:space="preserve">Table </w:t>
+      </w:r>
+      <w:r>
+        <w:rPr>
+          <w:rFonts w:ascii="Garamond" w:hAnsi="Garamond"/>
+          <w:b/>
+          <w:bCs/>
+          <w:noProof/>
+        </w:rPr>
+        <w:t>1</w:t>
+      </w:r>
+      <w:r>
+        <w:rPr>
+          <w:rFonts w:ascii="Garamond" w:eastAsia="宋体" w:hAnsi="Garamond" w:cs="Garamond"/>
+          <w:szCs w:val="21"/>
+          <w:shd w:val="clear" w:color="auto" w:fill="FFFFFF"/>
+        </w:rPr>
+        <w:fldChar w:fldCharType="end"/>
+      </w:r>
+      <w:r>
+        <w:rPr>
+          <w:rFonts w:ascii="Garamond" w:eastAsia="宋体" w:hAnsi="Garamond" w:cs="Garamond"/>
+          <w:szCs w:val="21"/>
+          <w:shd w:val="clear" w:color="auto" w:fill="FFFFFF"/>
+        </w:rPr>
+        <w:t>.</w:t>
+      </w:r>
+      <w:r>
+        <w:rPr>
+          <w:rFonts w:ascii="Garamond" w:eastAsia="宋体" w:hAnsi="Garamond" w:cs="Garamond" w:hint="eastAsia"/>
+          <w:szCs w:val="21"/>
+          <w:shd w:val="clear" w:color="auto" w:fill="FFFFFF"/>
+        </w:rPr>
+        <w:t xml:space="preserve"> </w:t>
+      </w:r>
+      <w:r>
+        <w:rPr>
+          <w:rFonts w:ascii="Garamond" w:eastAsia="宋体" w:hAnsi="Garamond" w:cs="Garamond"/>
+          <w:szCs w:val="21"/>
+          <w:shd w:val="clear" w:color="auto" w:fill="FFFFFF"/>
+        </w:rPr>
+        <w:t xml:space="preserve">The dataset focuses specifically on the hemogram (complete blood count) and acute-phase reactants, which are routinely available in emergency and inpatient settings. The target variable represents the clinical diagnosis, categorizing patients into pneumonia and non-pneumonia groups. The feature space is high-dimensional relative to standard clinical scores, including both absolute counts and percentages for differential white blood cells, detailed red blood cell indices, and platelet parameters. This rich feature set allows the proposed MGSPLO algorithm to explore </w:t>
+      </w:r>
+      <w:r>
+        <w:rPr>
+          <w:rFonts w:ascii="Garamond" w:eastAsia="宋体" w:hAnsi="Garamond" w:cs="Garamond"/>
+          <w:szCs w:val="21"/>
+          <w:shd w:val="clear" w:color="auto" w:fill="FFFFFF"/>
+        </w:rPr>
         <w:lastRenderedPageBreak/>
-        <w:t>hemorheological pathways during feature selection.</w:t>
+        <w:t>complex interactions between inflammatory, thrombotic, and hemorheological pathways during feature selection.</w:t>
       </w:r>
     </w:p>
     <w:p>
@@ -4492,29 +4662,71 @@
     </w:p>
     <w:p>
       <w:pPr>
-        <w:spacing w:line="320" w:lineRule="exact"/>
-        <w:ind w:firstLine="420"/>
+        <w:pStyle w:val="a7"/>
+        <w:jc w:val="center"/>
         <w:rPr>
           <w:rStyle w:val="apple-converted-space"/>
-          <w:rFonts w:ascii="Garamond" w:eastAsia="宋体" w:hAnsi="Garamond" w:cs="Garamond"/>
-          <w:szCs w:val="21"/>
+          <w:rFonts w:eastAsia="宋体"/>
           <w:shd w:val="clear" w:color="auto" w:fill="FFFFFF"/>
         </w:rPr>
       </w:pPr>
-      <w:r>
-        <w:rPr>
-          <w:rFonts w:ascii="Garamond" w:eastAsia="宋体" w:hAnsi="Garamond" w:cs="Garamond"/>
+      <w:bookmarkStart w:id="1" w:name="_Ref214578461"/>
+      <w:r>
+        <w:rPr>
           <w:b/>
           <w:bCs/>
-          <w:szCs w:val="21"/>
+        </w:rPr>
+        <w:t xml:space="preserve">Table </w:t>
+      </w:r>
+      <w:r>
+        <w:rPr>
+          <w:b/>
+          <w:bCs/>
+        </w:rPr>
+        <w:fldChar w:fldCharType="begin"/>
+      </w:r>
+      <w:r>
+        <w:rPr>
+          <w:b/>
+          <w:bCs/>
+        </w:rPr>
+        <w:instrText xml:space="preserve"> SEQ Table \* ARABIC </w:instrText>
+      </w:r>
+      <w:r>
+        <w:rPr>
+          <w:b/>
+          <w:bCs/>
+        </w:rPr>
+        <w:fldChar w:fldCharType="separate"/>
+      </w:r>
+      <w:r>
+        <w:rPr>
+          <w:b/>
+          <w:bCs/>
+          <w:noProof/>
+        </w:rPr>
+        <w:t>1</w:t>
+      </w:r>
+      <w:r>
+        <w:rPr>
+          <w:b/>
+          <w:bCs/>
+        </w:rPr>
+        <w:fldChar w:fldCharType="end"/>
+      </w:r>
+      <w:bookmarkEnd w:id="1"/>
+      <w:r>
+        <w:rPr>
+          <w:rFonts w:eastAsia="宋体"/>
+          <w:b/>
+          <w:bCs/>
           <w:shd w:val="clear" w:color="auto" w:fill="FFFFFF"/>
         </w:rPr>
-        <w:t>Table 1.</w:t>
-      </w:r>
-      <w:r>
-        <w:rPr>
-          <w:rFonts w:ascii="Garamond" w:eastAsia="宋体" w:hAnsi="Garamond" w:cs="Garamond"/>
-          <w:szCs w:val="21"/>
+        <w:t>.</w:t>
+      </w:r>
+      <w:r>
+        <w:rPr>
+          <w:rFonts w:eastAsia="宋体"/>
           <w:shd w:val="clear" w:color="auto" w:fill="FFFFFF"/>
         </w:rPr>
         <w:t xml:space="preserve"> Description of demographic, clinical, and laboratory features included in the dataset.</w:t>
@@ -7733,7 +7945,14 @@
         <w:rPr>
           <w:rFonts w:ascii="Garamond" w:hAnsi="Garamond"/>
         </w:rPr>
-        <w:t>The core of this framework is the interplay between the search strategy and the evaluator. The search is driven by our MGSPLO, which navigates the combinatorial feature space. The evaluation is performed by a SVM</w:t>
+        <w:t xml:space="preserve">The core of this framework is the interplay between the search strategy and the evaluator. The search is driven by our MGSPLO, which navigates the combinatorial feature space. The evaluation is </w:t>
+      </w:r>
+      <w:r>
+        <w:rPr>
+          <w:rFonts w:ascii="Garamond" w:hAnsi="Garamond"/>
+        </w:rPr>
+        <w:lastRenderedPageBreak/>
+        <w:t>performed by a SVM</w:t>
       </w:r>
       <w:r>
         <w:rPr>
@@ -7745,14 +7964,7 @@
         <w:rPr>
           <w:rFonts w:ascii="Garamond" w:hAnsi="Garamond"/>
         </w:rPr>
-        <w:t xml:space="preserve">. SVMs are particularly well-suited for this clinical task as they construct </w:t>
-      </w:r>
-      <w:r>
-        <w:rPr>
-          <w:rFonts w:ascii="Garamond" w:hAnsi="Garamond"/>
-        </w:rPr>
-        <w:lastRenderedPageBreak/>
-        <w:t>optimal hyperplanes to maximize the margin between patient classes, offering resilience against overfitting in high-dimensional biological datasets.</w:t>
+        <w:t>. SVMs are particularly well-suited for this clinical task as they construct optimal hyperplanes to maximize the margin between patient classes, offering resilience against overfitting in high-dimensional biological datasets.</w:t>
       </w:r>
     </w:p>
     <w:p>
@@ -8753,7 +8965,7 @@
                 <w14:ligatures w14:val="standardContextual"/>
               </w:rPr>
             </w:pPr>
-            <w:bookmarkStart w:id="1" w:name="_Ref166529178"/>
+            <w:bookmarkStart w:id="2" w:name="_Ref166529178"/>
             <w:r>
               <w:rPr>
                 <w:rFonts w:ascii="Garamond" w:hAnsi="Garamond"/>
@@ -8805,7 +9017,7 @@
               </w:rPr>
               <w:t>)</w:t>
             </w:r>
-            <w:bookmarkEnd w:id="1"/>
+            <w:bookmarkEnd w:id="2"/>
           </w:p>
         </w:tc>
       </w:tr>
@@ -9437,7 +9649,61 @@
         <w:rPr>
           <w:rFonts w:ascii="Garamond" w:hAnsi="Garamond" w:cs="Garamond"/>
         </w:rPr>
-        <w:t xml:space="preserve">-SVM framework is structured as a systematic, iterative pipeline designed to extract the most diagnostic biomarkers from the clinical dataset. As illustrated in the workflow diagram above, the process begins with data preprocessing and normalization to ensure consistent scaling across all features. To validate the model's robustness, the dataset is partitioned using a tenfold cross-validation scheme, where the algorithm is trained on nine folds and tested on the remaining one in each rotation. Within each training iteration, the </w:t>
+        <w:t xml:space="preserve">-SVM framework is structured as a systematic, iterative pipeline designed to extract the most diagnostic biomarkers from the clinical dataset. As illustrated in the </w:t>
+      </w:r>
+      <w:r>
+        <w:rPr>
+          <w:rFonts w:ascii="Garamond" w:hAnsi="Garamond" w:cs="Garamond"/>
+        </w:rPr>
+        <w:fldChar w:fldCharType="begin"/>
+      </w:r>
+      <w:r>
+        <w:rPr>
+          <w:rFonts w:ascii="Garamond" w:hAnsi="Garamond" w:cs="Garamond"/>
+        </w:rPr>
+        <w:instrText xml:space="preserve"> REF _Ref167213469 \h </w:instrText>
+      </w:r>
+      <w:r>
+        <w:rPr>
+          <w:rFonts w:ascii="Garamond" w:hAnsi="Garamond" w:cs="Garamond"/>
+        </w:rPr>
+      </w:r>
+      <w:r>
+        <w:rPr>
+          <w:rFonts w:ascii="Garamond" w:hAnsi="Garamond" w:cs="Garamond"/>
+        </w:rPr>
+        <w:fldChar w:fldCharType="separate"/>
+      </w:r>
+      <w:r>
+        <w:rPr>
+          <w:rFonts w:ascii="Garamond" w:hAnsi="Garamond" w:cs="Garamond"/>
+          <w:b/>
+          <w:bCs/>
+          <w:color w:val="000000" w:themeColor="text1"/>
+        </w:rPr>
+        <w:t xml:space="preserve">Fig. </w:t>
+      </w:r>
+      <w:r>
+        <w:rPr>
+          <w:rFonts w:ascii="Garamond" w:hAnsi="Garamond" w:cs="Garamond"/>
+          <w:b/>
+          <w:bCs/>
+          <w:noProof/>
+          <w:color w:val="000000" w:themeColor="text1"/>
+        </w:rPr>
+        <w:t>1</w:t>
+      </w:r>
+      <w:r>
+        <w:rPr>
+          <w:rFonts w:ascii="Garamond" w:hAnsi="Garamond" w:cs="Garamond"/>
+        </w:rPr>
+        <w:fldChar w:fldCharType="end"/>
+      </w:r>
+      <w:r>
+        <w:rPr>
+          <w:rFonts w:ascii="Garamond" w:hAnsi="Garamond" w:cs="Garamond"/>
+        </w:rPr>
+        <w:t xml:space="preserve">, the process begins with data preprocessing and normalization to ensure consistent scaling across all features. To validate the model's robustness, the dataset is partitioned using a tenfold cross-validation scheme, where the algorithm is trained on nine folds and tested on the remaining one in each rotation. Within each training iteration, the </w:t>
       </w:r>
       <w:proofErr w:type="spellStart"/>
       <w:r>
@@ -9512,7 +9778,7 @@
           <w:szCs w:val="24"/>
         </w:rPr>
       </w:pPr>
-      <w:bookmarkStart w:id="2" w:name="_Ref167213469"/>
+      <w:bookmarkStart w:id="3" w:name="_Ref167213469"/>
       <w:r>
         <w:rPr>
           <w:rFonts w:ascii="Garamond" w:hAnsi="Garamond" w:cs="Garamond"/>
@@ -9568,7 +9834,7 @@
         </w:rPr>
         <w:fldChar w:fldCharType="end"/>
       </w:r>
-      <w:bookmarkEnd w:id="2"/>
+      <w:bookmarkEnd w:id="3"/>
       <w:r>
         <w:rPr>
           <w:rFonts w:ascii="Garamond" w:hAnsi="Garamond" w:cs="Garamond"/>
@@ -10129,7 +10395,6 @@
         <w:pStyle w:val="EndNoteBibliography"/>
         <w:ind w:left="720" w:hanging="720"/>
         <w:rPr>
-          <w:rFonts w:hint="eastAsia"/>
           <w:noProof/>
         </w:rPr>
       </w:pPr>

</xml_diff>